<commit_message>
Exporter progress bar + style export button + icon
</commit_message>
<xml_diff>
--- a/IDEAS DATA TODO/Verlauf.docx
+++ b/IDEAS DATA TODO/Verlauf.docx
@@ -251,17 +251,8 @@
                 <w:sz w:val="28"/>
                 <w:szCs w:val="28"/>
               </w:rPr>
-              <w:t>Erstellung der User-</w:t>
-            </w:r>
-            <w:proofErr w:type="spellStart"/>
-            <w:r>
-              <w:rPr>
-                <w:sz w:val="28"/>
-                <w:szCs w:val="28"/>
-              </w:rPr>
-              <w:t>Requirements</w:t>
-            </w:r>
-            <w:proofErr w:type="spellEnd"/>
+              <w:t>Erstellung der User-Requirements</w:t>
+            </w:r>
           </w:p>
           <w:p>
             <w:pPr>
@@ -624,21 +615,7 @@
                 <w:sz w:val="28"/>
                 <w:szCs w:val="28"/>
               </w:rPr>
-              <w:t xml:space="preserve">Splitter zwischen </w:t>
-            </w:r>
-            <w:r>
-              <w:rPr>
-                <w:sz w:val="28"/>
-                <w:szCs w:val="28"/>
-              </w:rPr>
-              <w:t>Picture-Explorers</w:t>
-            </w:r>
-            <w:r>
-              <w:rPr>
-                <w:sz w:val="28"/>
-                <w:szCs w:val="28"/>
-              </w:rPr>
-              <w:t>, Preview und Timeline</w:t>
+              <w:t>Splitter zwischen Picture-Explorers, Preview und Timeline</w:t>
             </w:r>
           </w:p>
           <w:p>
@@ -678,97 +655,8 @@
                 <w:sz w:val="28"/>
                 <w:szCs w:val="28"/>
               </w:rPr>
-              <w:t xml:space="preserve">Timeline Elemente </w:t>
-            </w:r>
-            <w:proofErr w:type="spellStart"/>
-            <w:r>
-              <w:rPr>
-                <w:sz w:val="28"/>
-                <w:szCs w:val="28"/>
-              </w:rPr>
-              <w:t>resizable</w:t>
-            </w:r>
-            <w:proofErr w:type="spellEnd"/>
-            <w:r>
-              <w:rPr>
-                <w:sz w:val="28"/>
-                <w:szCs w:val="28"/>
-              </w:rPr>
-              <w:t xml:space="preserve"> und </w:t>
-            </w:r>
-            <w:proofErr w:type="spellStart"/>
-            <w:r>
-              <w:rPr>
-                <w:sz w:val="28"/>
-                <w:szCs w:val="28"/>
-              </w:rPr>
-              <w:t>movable</w:t>
-            </w:r>
-            <w:proofErr w:type="spellEnd"/>
-            <w:r>
-              <w:rPr>
-                <w:sz w:val="28"/>
-                <w:szCs w:val="28"/>
-              </w:rPr>
-              <w:t xml:space="preserve"> + </w:t>
-            </w:r>
-            <w:proofErr w:type="spellStart"/>
-            <w:r>
-              <w:rPr>
-                <w:sz w:val="28"/>
-                <w:szCs w:val="28"/>
-              </w:rPr>
-              <w:t>better</w:t>
-            </w:r>
-            <w:proofErr w:type="spellEnd"/>
-            <w:r>
-              <w:rPr>
-                <w:sz w:val="28"/>
-                <w:szCs w:val="28"/>
-              </w:rPr>
-              <w:t xml:space="preserve"> </w:t>
-            </w:r>
-            <w:proofErr w:type="spellStart"/>
-            <w:r>
-              <w:rPr>
-                <w:sz w:val="28"/>
-                <w:szCs w:val="28"/>
-              </w:rPr>
-              <w:t>performance</w:t>
-            </w:r>
-            <w:proofErr w:type="spellEnd"/>
-            <w:r>
-              <w:rPr>
-                <w:sz w:val="28"/>
-                <w:szCs w:val="28"/>
-              </w:rPr>
-              <w:t xml:space="preserve"> + Timeline </w:t>
-            </w:r>
-            <w:proofErr w:type="spellStart"/>
-            <w:r>
-              <w:rPr>
-                <w:sz w:val="28"/>
-                <w:szCs w:val="28"/>
-              </w:rPr>
-              <w:t>seconds</w:t>
-            </w:r>
-            <w:proofErr w:type="spellEnd"/>
-            <w:r>
-              <w:rPr>
-                <w:sz w:val="28"/>
-                <w:szCs w:val="28"/>
-              </w:rPr>
-              <w:t xml:space="preserve"> </w:t>
-            </w:r>
-            <w:proofErr w:type="spellStart"/>
-            <w:r>
-              <w:rPr>
-                <w:sz w:val="28"/>
-                <w:szCs w:val="28"/>
-              </w:rPr>
-              <w:t>display</w:t>
-            </w:r>
-            <w:proofErr w:type="spellEnd"/>
+              <w:t>Timeline Elemente resizable und movable + better performance + Timeline seconds display</w:t>
+            </w:r>
           </w:p>
           <w:p>
             <w:pPr>
@@ -879,44 +767,19 @@
                 <w:szCs w:val="28"/>
               </w:rPr>
             </w:pPr>
-            <w:proofErr w:type="spellStart"/>
-            <w:r>
-              <w:rPr>
-                <w:sz w:val="28"/>
-                <w:szCs w:val="28"/>
-              </w:rPr>
-              <w:t>Scrollbar</w:t>
-            </w:r>
-            <w:proofErr w:type="spellEnd"/>
-            <w:r>
-              <w:rPr>
-                <w:sz w:val="28"/>
-                <w:szCs w:val="28"/>
-              </w:rPr>
-              <w:t xml:space="preserve"> zum Picture-Explorer</w:t>
-            </w:r>
-            <w:r>
-              <w:rPr>
-                <w:sz w:val="28"/>
-                <w:szCs w:val="28"/>
-              </w:rPr>
-              <w:t xml:space="preserve"> &amp; Image </w:t>
-            </w:r>
-            <w:proofErr w:type="spellStart"/>
-            <w:r>
-              <w:rPr>
-                <w:sz w:val="28"/>
-                <w:szCs w:val="28"/>
-              </w:rPr>
-              <w:t>scale</w:t>
-            </w:r>
-            <w:proofErr w:type="spellEnd"/>
-            <w:r>
-              <w:rPr>
-                <w:sz w:val="28"/>
-                <w:szCs w:val="28"/>
-              </w:rPr>
-              <w:t xml:space="preserve"> begrenzt</w:t>
+            <w:r>
+              <w:rPr>
+                <w:sz w:val="28"/>
+                <w:szCs w:val="28"/>
+              </w:rPr>
+              <w:t>Scrollbar zum Picture-Explorer</w:t>
+            </w:r>
+            <w:r>
+              <w:rPr>
+                <w:sz w:val="28"/>
+                <w:szCs w:val="28"/>
+              </w:rPr>
+              <w:t xml:space="preserve"> &amp; Image scale begrenzt</w:t>
             </w:r>
           </w:p>
           <w:p>
@@ -936,39 +799,7 @@
                 <w:sz w:val="28"/>
                 <w:szCs w:val="28"/>
               </w:rPr>
-              <w:t xml:space="preserve">Menü &amp; Buttons </w:t>
-            </w:r>
-            <w:proofErr w:type="spellStart"/>
-            <w:r>
-              <w:rPr>
-                <w:sz w:val="28"/>
-                <w:szCs w:val="28"/>
-              </w:rPr>
-              <w:t>gestyled</w:t>
-            </w:r>
-            <w:proofErr w:type="spellEnd"/>
-            <w:r>
-              <w:rPr>
-                <w:sz w:val="28"/>
-                <w:szCs w:val="28"/>
-              </w:rPr>
-              <w:t xml:space="preserve"> in </w:t>
-            </w:r>
-            <w:proofErr w:type="spellStart"/>
-            <w:r>
-              <w:rPr>
-                <w:sz w:val="28"/>
-                <w:szCs w:val="28"/>
-              </w:rPr>
-              <w:t>Darkmode</w:t>
-            </w:r>
-            <w:proofErr w:type="spellEnd"/>
-            <w:r>
-              <w:rPr>
-                <w:sz w:val="28"/>
-                <w:szCs w:val="28"/>
-              </w:rPr>
-              <w:t xml:space="preserve"> style</w:t>
+              <w:t>Menü &amp; Buttons gestyled in Darkmode style</w:t>
             </w:r>
           </w:p>
           <w:p>
@@ -983,7 +814,6 @@
                 <w:szCs w:val="28"/>
               </w:rPr>
             </w:pPr>
-            <w:proofErr w:type="spellStart"/>
             <w:r>
               <w:rPr>
                 <w:sz w:val="28"/>
@@ -991,7 +821,6 @@
               </w:rPr>
               <w:t>Refactoring</w:t>
             </w:r>
-            <w:proofErr w:type="spellEnd"/>
           </w:p>
           <w:p>
             <w:pPr>
@@ -1010,17 +839,8 @@
                 <w:sz w:val="28"/>
                 <w:szCs w:val="28"/>
               </w:rPr>
-              <w:t xml:space="preserve">Add Slideshow Export/Create </w:t>
-            </w:r>
-            <w:proofErr w:type="spellStart"/>
-            <w:r>
-              <w:rPr>
-                <w:sz w:val="28"/>
-                <w:szCs w:val="28"/>
-              </w:rPr>
-              <w:t>Functions</w:t>
-            </w:r>
-            <w:proofErr w:type="spellEnd"/>
+              <w:t>Add Slideshow Export/Create Functions</w:t>
+            </w:r>
           </w:p>
           <w:p>
             <w:pPr>
@@ -1039,33 +859,8 @@
                 <w:sz w:val="28"/>
                 <w:szCs w:val="28"/>
               </w:rPr>
-              <w:t xml:space="preserve">Als erstes: </w:t>
-            </w:r>
-            <w:proofErr w:type="spellStart"/>
-            <w:r>
-              <w:rPr>
-                <w:sz w:val="28"/>
-                <w:szCs w:val="28"/>
-              </w:rPr>
-              <w:t>Splicer</w:t>
-            </w:r>
-            <w:proofErr w:type="spellEnd"/>
-            <w:r>
-              <w:rPr>
-                <w:sz w:val="28"/>
-                <w:szCs w:val="28"/>
-              </w:rPr>
-              <w:t xml:space="preserve"> -&gt; schlechte Qualität oder große </w:t>
-            </w:r>
-            <w:proofErr w:type="spellStart"/>
-            <w:r>
-              <w:rPr>
-                <w:sz w:val="28"/>
-                <w:szCs w:val="28"/>
-              </w:rPr>
-              <w:t>Filesize</w:t>
-            </w:r>
-            <w:proofErr w:type="spellEnd"/>
+              <w:t>Als erstes: Splicer -&gt; schlechte Qualität oder große Filesize</w:t>
+            </w:r>
           </w:p>
           <w:p>
             <w:pPr>
@@ -1104,23 +899,7 @@
                 <w:sz w:val="28"/>
                 <w:szCs w:val="28"/>
               </w:rPr>
-              <w:t xml:space="preserve">Bilder </w:t>
-            </w:r>
-            <w:proofErr w:type="spellStart"/>
-            <w:r>
-              <w:rPr>
-                <w:sz w:val="28"/>
-                <w:szCs w:val="28"/>
-              </w:rPr>
-              <w:t>Resizen</w:t>
-            </w:r>
-            <w:proofErr w:type="spellEnd"/>
-            <w:r>
-              <w:rPr>
-                <w:sz w:val="28"/>
-                <w:szCs w:val="28"/>
-              </w:rPr>
-              <w:t xml:space="preserve"> und mittig ausrichten</w:t>
+              <w:t>Bilder Resizen und mittig ausrichten</w:t>
             </w:r>
           </w:p>
           <w:p>
@@ -1140,40 +919,50 @@
                 <w:sz w:val="28"/>
                 <w:szCs w:val="28"/>
               </w:rPr>
-              <w:t xml:space="preserve">Picture-Explorer Bilder </w:t>
-            </w:r>
-            <w:proofErr w:type="spellStart"/>
-            <w:r>
-              <w:rPr>
-                <w:sz w:val="28"/>
-                <w:szCs w:val="28"/>
-              </w:rPr>
-              <w:t>resizen</w:t>
-            </w:r>
-            <w:proofErr w:type="spellEnd"/>
-            <w:r>
-              <w:rPr>
-                <w:sz w:val="28"/>
-                <w:szCs w:val="28"/>
-              </w:rPr>
-              <w:t xml:space="preserve"> auf max. </w:t>
-            </w:r>
-            <w:proofErr w:type="gramStart"/>
-            <w:r>
-              <w:rPr>
-                <w:sz w:val="28"/>
-                <w:szCs w:val="28"/>
-              </w:rPr>
-              <w:t>100x100</w:t>
-            </w:r>
-            <w:proofErr w:type="gramEnd"/>
-            <w:r>
-              <w:rPr>
-                <w:sz w:val="28"/>
-                <w:szCs w:val="28"/>
-              </w:rPr>
-              <w:t xml:space="preserve"> um RAM zu sparen</w:t>
-            </w:r>
+              <w:t>Picture-Explorer Bilder resizen auf max. 100x100 um RAM zu sparen</w:t>
+            </w:r>
+          </w:p>
+          <w:p>
+            <w:pPr>
+              <w:pStyle w:val="Listenabsatz"/>
+              <w:numPr>
+                <w:ilvl w:val="0"/>
+                <w:numId w:val="5"/>
+              </w:numPr>
+              <w:rPr>
+                <w:sz w:val="28"/>
+                <w:szCs w:val="28"/>
+              </w:rPr>
+            </w:pPr>
+            <w:r>
+              <w:rPr>
+                <w:sz w:val="28"/>
+                <w:szCs w:val="28"/>
+              </w:rPr>
+              <w:t>Export Dialog Progress bar + Style</w:t>
+            </w:r>
+          </w:p>
+          <w:p>
+            <w:pPr>
+              <w:pStyle w:val="Listenabsatz"/>
+              <w:numPr>
+                <w:ilvl w:val="0"/>
+                <w:numId w:val="5"/>
+              </w:numPr>
+              <w:rPr>
+                <w:sz w:val="28"/>
+                <w:szCs w:val="28"/>
+              </w:rPr>
+            </w:pPr>
+            <w:r>
+              <w:rPr>
+                <w:sz w:val="28"/>
+                <w:szCs w:val="28"/>
+              </w:rPr>
+              <w:t>Export Button</w:t>
+            </w:r>
+            <w:bookmarkStart w:id="0" w:name="_GoBack"/>
+            <w:bookmarkEnd w:id="0"/>
           </w:p>
         </w:tc>
       </w:tr>
@@ -1275,8 +1064,6 @@
           <w:szCs w:val="28"/>
         </w:rPr>
       </w:pPr>
-      <w:bookmarkStart w:id="0" w:name="_GoBack"/>
-      <w:bookmarkEnd w:id="0"/>
     </w:p>
     <w:sectPr>
       <w:pgSz w:w="11906" w:h="16838"/>

</xml_diff>